<commit_message>
InDesign raport Layout done
</commit_message>
<xml_diff>
--- a/Bilag.docx
+++ b/Bilag.docx
@@ -37,556 +37,12 @@
       </w:r>
     </w:p>
     <w:p>
-      <w:pPr>
-        <w:spacing w:after="0"/>
-      </w:pPr>
-    </w:p>
-    <w:p>
-      <w:pPr>
-        <w:spacing w:after="0"/>
-      </w:pPr>
-      <w:r>
-        <w:t>Produktoversigt: (Kun fra deres nuværende website)</w:t>
-      </w:r>
-    </w:p>
-    <w:tbl>
-      <w:tblPr>
-        <w:tblStyle w:val="Tabel-Gitter"/>
-        <w:tblW w:w="0" w:type="auto"/>
-        <w:tblBorders>
-          <w:top w:val="none" w:sz="0" w:space="0" w:color="auto"/>
-          <w:left w:val="none" w:sz="0" w:space="0" w:color="auto"/>
-          <w:bottom w:val="none" w:sz="0" w:space="0" w:color="auto"/>
-          <w:right w:val="none" w:sz="0" w:space="0" w:color="auto"/>
-          <w:insideH w:val="none" w:sz="0" w:space="0" w:color="auto"/>
-          <w:insideV w:val="none" w:sz="0" w:space="0" w:color="auto"/>
-        </w:tblBorders>
-        <w:tblLayout w:type="fixed"/>
-        <w:tblLook w:val="04A0" w:firstRow="1" w:lastRow="0" w:firstColumn="1" w:lastColumn="0" w:noHBand="0" w:noVBand="1"/>
-      </w:tblPr>
-      <w:tblGrid>
-        <w:gridCol w:w="3402"/>
-        <w:gridCol w:w="3119"/>
-        <w:gridCol w:w="3117"/>
-      </w:tblGrid>
-      <w:tr>
-        <w:tc>
-          <w:tcPr>
-            <w:tcW w:w="3402" w:type="dxa"/>
-            <w:tcBorders>
-              <w:bottom w:val="single" w:sz="4" w:space="0" w:color="auto"/>
-            </w:tcBorders>
-          </w:tcPr>
-          <w:p>
-            <w:pPr>
-              <w:rPr>
-                <w:b/>
-                <w:bCs/>
-                <w:i/>
-                <w:iCs/>
-              </w:rPr>
-            </w:pPr>
-            <w:r>
-              <w:rPr>
-                <w:b/>
-                <w:bCs/>
-                <w:i/>
-                <w:iCs/>
-              </w:rPr>
-              <w:t xml:space="preserve">In-house </w:t>
-            </w:r>
-            <w:proofErr w:type="spellStart"/>
-            <w:r>
-              <w:rPr>
-                <w:b/>
-                <w:bCs/>
-                <w:i/>
-                <w:iCs/>
-              </w:rPr>
-              <w:t>developed</w:t>
-            </w:r>
-            <w:proofErr w:type="spellEnd"/>
-          </w:p>
-        </w:tc>
-        <w:tc>
-          <w:tcPr>
-            <w:tcW w:w="3119" w:type="dxa"/>
-            <w:tcBorders>
-              <w:bottom w:val="single" w:sz="4" w:space="0" w:color="auto"/>
-            </w:tcBorders>
-          </w:tcPr>
-          <w:p>
-            <w:pPr>
-              <w:rPr>
-                <w:b/>
-                <w:bCs/>
-                <w:i/>
-                <w:iCs/>
-              </w:rPr>
-            </w:pPr>
-            <w:proofErr w:type="spellStart"/>
-            <w:r>
-              <w:rPr>
-                <w:b/>
-                <w:bCs/>
-                <w:i/>
-                <w:iCs/>
-              </w:rPr>
-              <w:t>Collaborated</w:t>
-            </w:r>
-            <w:proofErr w:type="spellEnd"/>
-            <w:r>
-              <w:rPr>
-                <w:b/>
-                <w:bCs/>
-                <w:i/>
-                <w:iCs/>
-              </w:rPr>
-              <w:t xml:space="preserve"> on / </w:t>
-            </w:r>
-            <w:proofErr w:type="spellStart"/>
-            <w:r>
-              <w:rPr>
-                <w:b/>
-                <w:bCs/>
-                <w:i/>
-                <w:iCs/>
-              </w:rPr>
-              <w:t>supported</w:t>
-            </w:r>
-            <w:proofErr w:type="spellEnd"/>
-            <w:r>
-              <w:rPr>
-                <w:b/>
-                <w:bCs/>
-                <w:i/>
-                <w:iCs/>
-              </w:rPr>
-              <w:t xml:space="preserve"> </w:t>
-            </w:r>
-            <w:proofErr w:type="spellStart"/>
-            <w:r>
-              <w:rPr>
-                <w:b/>
-                <w:bCs/>
-                <w:i/>
-                <w:iCs/>
-              </w:rPr>
-              <w:t>development</w:t>
-            </w:r>
-            <w:proofErr w:type="spellEnd"/>
-          </w:p>
-        </w:tc>
-        <w:tc>
-          <w:tcPr>
-            <w:tcW w:w="3117" w:type="dxa"/>
-            <w:tcBorders>
-              <w:bottom w:val="single" w:sz="4" w:space="0" w:color="auto"/>
-            </w:tcBorders>
-          </w:tcPr>
-          <w:p>
-            <w:pPr>
-              <w:rPr>
-                <w:b/>
-                <w:bCs/>
-                <w:i/>
-                <w:iCs/>
-              </w:rPr>
-            </w:pPr>
-            <w:proofErr w:type="spellStart"/>
-            <w:r>
-              <w:rPr>
-                <w:b/>
-                <w:bCs/>
-                <w:i/>
-                <w:iCs/>
-              </w:rPr>
-              <w:t>Exclusively</w:t>
-            </w:r>
-            <w:proofErr w:type="spellEnd"/>
-            <w:r>
-              <w:rPr>
-                <w:b/>
-                <w:bCs/>
-                <w:i/>
-                <w:iCs/>
-              </w:rPr>
-              <w:t xml:space="preserve"> </w:t>
-            </w:r>
-            <w:proofErr w:type="spellStart"/>
-            <w:r>
-              <w:rPr>
-                <w:b/>
-                <w:bCs/>
-                <w:i/>
-                <w:iCs/>
-              </w:rPr>
-              <w:t>porting</w:t>
-            </w:r>
-            <w:proofErr w:type="spellEnd"/>
-            <w:r>
-              <w:rPr>
-                <w:b/>
-                <w:bCs/>
-                <w:i/>
-                <w:iCs/>
-              </w:rPr>
-              <w:t xml:space="preserve"> support</w:t>
-            </w:r>
-          </w:p>
-        </w:tc>
-      </w:tr>
-      <w:tr>
-        <w:tc>
-          <w:tcPr>
-            <w:tcW w:w="3402" w:type="dxa"/>
-            <w:tcBorders>
-              <w:top w:val="single" w:sz="4" w:space="0" w:color="auto"/>
-            </w:tcBorders>
-          </w:tcPr>
-          <w:p/>
-          <w:p>
-            <w:r>
-              <w:t xml:space="preserve">Rise of </w:t>
-            </w:r>
-            <w:proofErr w:type="spellStart"/>
-            <w:r>
-              <w:t>Triad</w:t>
-            </w:r>
-            <w:proofErr w:type="spellEnd"/>
-            <w:r>
-              <w:t xml:space="preserve"> (</w:t>
-            </w:r>
-            <w:proofErr w:type="spellStart"/>
-            <w:r>
-              <w:t>Interceptor</w:t>
-            </w:r>
-            <w:proofErr w:type="spellEnd"/>
-            <w:r>
-              <w:t>)</w:t>
-            </w:r>
-          </w:p>
-          <w:p>
-            <w:hyperlink r:id="rId7" w:history="1">
-              <w:r>
-                <w:rPr>
-                  <w:rStyle w:val="Hyperlink"/>
-                </w:rPr>
-                <w:t>https://store.steampowered.com/app/217140/Rise_of_the_Triad/</w:t>
-              </w:r>
-            </w:hyperlink>
-          </w:p>
-        </w:tc>
-        <w:tc>
-          <w:tcPr>
-            <w:tcW w:w="3119" w:type="dxa"/>
-            <w:tcBorders>
-              <w:top w:val="single" w:sz="4" w:space="0" w:color="auto"/>
-            </w:tcBorders>
-          </w:tcPr>
-          <w:p/>
-          <w:p>
-            <w:r>
-              <w:t xml:space="preserve">Core </w:t>
-            </w:r>
-            <w:proofErr w:type="spellStart"/>
-            <w:r>
-              <w:t>Decay</w:t>
-            </w:r>
-            <w:proofErr w:type="spellEnd"/>
-          </w:p>
-          <w:p>
-            <w:hyperlink r:id="rId8" w:history="1">
-              <w:r>
-                <w:rPr>
-                  <w:rStyle w:val="Hyperlink"/>
-                </w:rPr>
-                <w:t>https://store.steampowered.com/app/1260940/Core_Decay/</w:t>
-              </w:r>
-            </w:hyperlink>
-          </w:p>
-        </w:tc>
-        <w:tc>
-          <w:tcPr>
-            <w:tcW w:w="3117" w:type="dxa"/>
-            <w:tcBorders>
-              <w:top w:val="single" w:sz="4" w:space="0" w:color="auto"/>
-            </w:tcBorders>
-          </w:tcPr>
-          <w:p/>
-          <w:p>
-            <w:proofErr w:type="spellStart"/>
-            <w:r>
-              <w:t>Daymare</w:t>
-            </w:r>
-            <w:proofErr w:type="spellEnd"/>
-            <w:r>
-              <w:t>: 1998</w:t>
-            </w:r>
-          </w:p>
-          <w:p>
-            <w:hyperlink r:id="rId9" w:history="1">
-              <w:r>
-                <w:rPr>
-                  <w:rStyle w:val="Hyperlink"/>
-                </w:rPr>
-                <w:t>https://store.steampowered.com/app/842100/Daymare_1998/</w:t>
-              </w:r>
-            </w:hyperlink>
-          </w:p>
-        </w:tc>
-      </w:tr>
-      <w:tr>
-        <w:tc>
-          <w:tcPr>
-            <w:tcW w:w="3402" w:type="dxa"/>
-          </w:tcPr>
-          <w:p/>
-          <w:p>
-            <w:proofErr w:type="spellStart"/>
-            <w:r>
-              <w:t>Bombshell</w:t>
-            </w:r>
-            <w:proofErr w:type="spellEnd"/>
-          </w:p>
-          <w:p>
-            <w:hyperlink r:id="rId10" w:history="1">
-              <w:r>
-                <w:rPr>
-                  <w:rStyle w:val="Hyperlink"/>
-                </w:rPr>
-                <w:t>https://store.steampowered.com/app/353190/Bombshell/</w:t>
-              </w:r>
-            </w:hyperlink>
-          </w:p>
-        </w:tc>
-        <w:tc>
-          <w:tcPr>
-            <w:tcW w:w="3119" w:type="dxa"/>
-          </w:tcPr>
-          <w:p/>
-          <w:p>
-            <w:proofErr w:type="spellStart"/>
-            <w:r>
-              <w:t>Ghostrunner</w:t>
-            </w:r>
-            <w:proofErr w:type="spellEnd"/>
-          </w:p>
-          <w:p>
-            <w:hyperlink r:id="rId11" w:history="1">
-              <w:r>
-                <w:rPr>
-                  <w:rStyle w:val="Hyperlink"/>
-                </w:rPr>
-                <w:t>https://store.steampowered.com/app/1139900/Ghostrunner/</w:t>
-              </w:r>
-            </w:hyperlink>
-          </w:p>
-        </w:tc>
-        <w:tc>
-          <w:tcPr>
-            <w:tcW w:w="3117" w:type="dxa"/>
-          </w:tcPr>
-          <w:p/>
-          <w:p>
-            <w:r>
-              <w:t>WRATH: Aeon of Ruin</w:t>
-            </w:r>
-          </w:p>
-          <w:p>
-            <w:hyperlink r:id="rId12" w:history="1">
-              <w:r>
-                <w:rPr>
-                  <w:rStyle w:val="Hyperlink"/>
-                </w:rPr>
-                <w:t>https://store.steampowered.com/app/1000410/WRATH_Aeon_of_Ruin/</w:t>
-              </w:r>
-            </w:hyperlink>
-          </w:p>
-        </w:tc>
-      </w:tr>
-      <w:tr>
-        <w:tc>
-          <w:tcPr>
-            <w:tcW w:w="3402" w:type="dxa"/>
-          </w:tcPr>
-          <w:p/>
-          <w:p>
-            <w:r>
-              <w:t xml:space="preserve">Rad </w:t>
-            </w:r>
-            <w:proofErr w:type="spellStart"/>
-            <w:r>
-              <w:t>Rodgers</w:t>
-            </w:r>
-            <w:proofErr w:type="spellEnd"/>
-          </w:p>
-          <w:p>
-            <w:hyperlink r:id="rId13" w:history="1">
-              <w:r>
-                <w:rPr>
-                  <w:rStyle w:val="Hyperlink"/>
-                </w:rPr>
-                <w:t>https://store.steampowered.com/app/805660/Rad_Rodgers__Radical_Edition/</w:t>
-              </w:r>
-            </w:hyperlink>
-          </w:p>
-        </w:tc>
-        <w:tc>
-          <w:tcPr>
-            <w:tcW w:w="3119" w:type="dxa"/>
-          </w:tcPr>
-          <w:p/>
-        </w:tc>
-        <w:tc>
-          <w:tcPr>
-            <w:tcW w:w="3117" w:type="dxa"/>
-          </w:tcPr>
-          <w:p/>
-          <w:p>
-            <w:proofErr w:type="spellStart"/>
-            <w:r>
-              <w:t>Metamorphosis</w:t>
-            </w:r>
-            <w:proofErr w:type="spellEnd"/>
-          </w:p>
-          <w:p>
-            <w:hyperlink r:id="rId14" w:history="1">
-              <w:r>
-                <w:rPr>
-                  <w:rStyle w:val="Hyperlink"/>
-                </w:rPr>
-                <w:t>https://store.steampowered.com/app/1025410/Metamorphosis/</w:t>
-              </w:r>
-            </w:hyperlink>
-          </w:p>
-        </w:tc>
-      </w:tr>
-      <w:tr>
-        <w:tc>
-          <w:tcPr>
-            <w:tcW w:w="3402" w:type="dxa"/>
-          </w:tcPr>
-          <w:p/>
-          <w:p>
-            <w:r>
-              <w:t>GRAVEN</w:t>
-            </w:r>
-          </w:p>
-          <w:p>
-            <w:hyperlink r:id="rId15" w:history="1">
-              <w:r>
-                <w:rPr>
-                  <w:rStyle w:val="Hyperlink"/>
-                </w:rPr>
-                <w:t>https://store.steampowered.com/app/1371690/GRAVEN/</w:t>
-              </w:r>
-            </w:hyperlink>
-          </w:p>
-        </w:tc>
-        <w:tc>
-          <w:tcPr>
-            <w:tcW w:w="3119" w:type="dxa"/>
-          </w:tcPr>
-          <w:p/>
-        </w:tc>
-        <w:tc>
-          <w:tcPr>
-            <w:tcW w:w="3117" w:type="dxa"/>
-          </w:tcPr>
-          <w:p/>
-          <w:p>
-            <w:r>
-              <w:t>Paradise Lost</w:t>
-            </w:r>
-          </w:p>
-          <w:p>
-            <w:hyperlink r:id="rId16" w:history="1">
-              <w:r>
-                <w:rPr>
-                  <w:rStyle w:val="Hyperlink"/>
-                </w:rPr>
-                <w:t>https://store.steampowered.com/app/982720/Paradise_Lost/</w:t>
-              </w:r>
-            </w:hyperlink>
-          </w:p>
-        </w:tc>
-      </w:tr>
-      <w:tr>
-        <w:tc>
-          <w:tcPr>
-            <w:tcW w:w="3402" w:type="dxa"/>
-          </w:tcPr>
-          <w:p/>
-          <w:p>
-            <w:r>
-              <w:t xml:space="preserve">Kingpin: </w:t>
-            </w:r>
-            <w:proofErr w:type="spellStart"/>
-            <w:r>
-              <w:t>Reloaded</w:t>
-            </w:r>
-            <w:proofErr w:type="spellEnd"/>
-          </w:p>
-          <w:p>
-            <w:hyperlink r:id="rId17" w:history="1">
-              <w:r>
-                <w:rPr>
-                  <w:rStyle w:val="Hyperlink"/>
-                </w:rPr>
-                <w:t>https://store.steampowered.com/app/1224700/Kingpin_Reloaded/</w:t>
-              </w:r>
-            </w:hyperlink>
-          </w:p>
-        </w:tc>
-        <w:tc>
-          <w:tcPr>
-            <w:tcW w:w="3119" w:type="dxa"/>
-          </w:tcPr>
-          <w:p/>
-        </w:tc>
-        <w:tc>
-          <w:tcPr>
-            <w:tcW w:w="3117" w:type="dxa"/>
-          </w:tcPr>
-          <w:p/>
-          <w:p>
-            <w:r>
-              <w:t>Of Bird and Cage</w:t>
-            </w:r>
-          </w:p>
-          <w:p>
-            <w:hyperlink r:id="rId18" w:history="1">
-              <w:r>
-                <w:rPr>
-                  <w:rStyle w:val="Hyperlink"/>
-                </w:rPr>
-                <w:t>https://store.steampowered.com/app/523770/Of_Bird_and_Cage/</w:t>
-              </w:r>
-            </w:hyperlink>
-          </w:p>
-        </w:tc>
-      </w:tr>
-    </w:tbl>
-    <w:p>
-      <w:pPr>
-        <w:spacing w:after="0"/>
-      </w:pPr>
-    </w:p>
-    <w:p/>
-    <w:p>
       <w:r>
         <w:t>Bilag overskrift 2</w:t>
       </w:r>
     </w:p>
     <w:p>
       <w:r>
-        <w:br w:type="page"/>
-      </w:r>
-    </w:p>
-    <w:p>
-      <w:r>
-        <w:lastRenderedPageBreak/>
         <w:t>BMC</w:t>
       </w:r>
     </w:p>
@@ -2125,6 +1581,7 @@
               <w:t xml:space="preserve"> af </w:t>
             </w:r>
             <w:proofErr w:type="spellStart"/>
+            <w:proofErr w:type="gramStart"/>
             <w:r>
               <w:rPr>
                 <w:sz w:val="16"/>
@@ -2152,6 +1609,7 @@
               <w:t>hvis</w:t>
             </w:r>
             <w:proofErr w:type="spellEnd"/>
+            <w:proofErr w:type="gramEnd"/>
             <w:r>
               <w:rPr>
                 <w:sz w:val="16"/>
@@ -2558,6 +2016,7 @@
           </w:tcPr>
           <w:p>
             <w:r>
+              <w:lastRenderedPageBreak/>
               <w:t>Svagheder</w:t>
             </w:r>
           </w:p>
@@ -2662,113 +2121,6 @@
       </w:tr>
     </w:tbl>
     <w:p/>
-    <w:p/>
-    <w:p>
-      <w:pPr>
-        <w:pStyle w:val="Overskrift4"/>
-        <w:jc w:val="both"/>
-        <w:rPr>
-          <w:highlight w:val="magenta"/>
-        </w:rPr>
-      </w:pPr>
-      <w:r>
-        <w:rPr>
-          <w:highlight w:val="magenta"/>
-        </w:rPr>
-        <w:t>Styleguide</w:t>
-      </w:r>
-    </w:p>
-    <w:p>
-      <w:pPr>
-        <w:jc w:val="both"/>
-      </w:pPr>
-      <w:r>
-        <w:t>LAV I INDESIGN</w:t>
-      </w:r>
-    </w:p>
-    <w:p>
-      <w:pPr>
-        <w:jc w:val="both"/>
-      </w:pPr>
-      <w:r>
-        <w:t>#EF3832</w:t>
-      </w:r>
-      <w:r>
-        <w:t xml:space="preserve"> (logo red </w:t>
-      </w:r>
-      <w:proofErr w:type="spellStart"/>
-      <w:r>
-        <w:t>color</w:t>
-      </w:r>
-      <w:proofErr w:type="spellEnd"/>
-      <w:r>
-        <w:t>)</w:t>
-      </w:r>
-    </w:p>
-    <w:p>
-      <w:pPr>
-        <w:jc w:val="both"/>
-      </w:pPr>
-      <w:r>
-        <w:lastRenderedPageBreak/>
-        <w:t>#151515</w:t>
-      </w:r>
-      <w:r>
-        <w:t xml:space="preserve"> (logo bg </w:t>
-      </w:r>
-      <w:proofErr w:type="spellStart"/>
-      <w:r>
-        <w:t>color</w:t>
-      </w:r>
-      <w:proofErr w:type="spellEnd"/>
-      <w:r>
-        <w:t>)</w:t>
-      </w:r>
-    </w:p>
-    <w:p>
-      <w:pPr>
-        <w:jc w:val="both"/>
-      </w:pPr>
-      <w:proofErr w:type="spellStart"/>
-      <w:r>
-        <w:t>Fira</w:t>
-      </w:r>
-      <w:proofErr w:type="spellEnd"/>
-      <w:r>
-        <w:t xml:space="preserve"> Sans Typeface (pt. størrelser?)</w:t>
-      </w:r>
-    </w:p>
-    <w:p>
-      <w:pPr>
-        <w:jc w:val="both"/>
-      </w:pPr>
-      <w:proofErr w:type="spellStart"/>
-      <w:r>
-        <w:t>Btw</w:t>
-      </w:r>
-      <w:proofErr w:type="spellEnd"/>
-      <w:r>
-        <w:t>, de har 2 logoer, det firkantede er det nye. Hjemmesiden var designet med det gamle, hvilket passer bedre:</w:t>
-      </w:r>
-    </w:p>
-    <w:p>
-      <w:pPr>
-        <w:pStyle w:val="Overskrift4"/>
-        <w:jc w:val="both"/>
-      </w:pPr>
-      <w:r>
-        <w:t>AIDA E (Se Visuel brandidentitet2022.pdf)</w:t>
-      </w:r>
-    </w:p>
-    <w:p>
-      <w:pPr>
-        <w:jc w:val="both"/>
-      </w:pPr>
-      <w:r>
-        <w:t>… (evt. beskrive en del af websitet)</w:t>
-      </w:r>
-    </w:p>
-    <w:p/>
     <w:p>
       <w:proofErr w:type="spellStart"/>
       <w:r>
@@ -2781,46 +2133,6 @@
         <w:spacing w:after="0"/>
         <w:jc w:val="both"/>
       </w:pPr>
-      <w:r>
-        <w:rPr>
-          <w:noProof/>
-        </w:rPr>
-        <w:drawing>
-          <wp:inline distT="0" distB="0" distL="0" distR="0" wp14:anchorId="66188403" wp14:editId="558D5263">
-            <wp:extent cx="6032305" cy="3744686"/>
-            <wp:effectExtent l="0" t="0" r="6985" b="8255"/>
-            <wp:docPr id="3" name="Billede 3"/>
-            <wp:cNvGraphicFramePr>
-              <a:graphicFrameLocks xmlns:a="http://schemas.openxmlformats.org/drawingml/2006/main" noChangeAspect="1"/>
-            </wp:cNvGraphicFramePr>
-            <a:graphic xmlns:a="http://schemas.openxmlformats.org/drawingml/2006/main">
-              <a:graphicData uri="http://schemas.openxmlformats.org/drawingml/2006/picture">
-                <pic:pic xmlns:pic="http://schemas.openxmlformats.org/drawingml/2006/picture">
-                  <pic:nvPicPr>
-                    <pic:cNvPr id="1" name=""/>
-                    <pic:cNvPicPr/>
-                  </pic:nvPicPr>
-                  <pic:blipFill>
-                    <a:blip r:embed="rId19"/>
-                    <a:stretch>
-                      <a:fillRect/>
-                    </a:stretch>
-                  </pic:blipFill>
-                  <pic:spPr>
-                    <a:xfrm>
-                      <a:off x="0" y="0"/>
-                      <a:ext cx="6069631" cy="3767857"/>
-                    </a:xfrm>
-                    <a:prstGeom prst="rect">
-                      <a:avLst/>
-                    </a:prstGeom>
-                  </pic:spPr>
-                </pic:pic>
-              </a:graphicData>
-            </a:graphic>
-          </wp:inline>
-        </w:drawing>
-      </w:r>
     </w:p>
     <w:p>
       <w:pPr>
@@ -3074,7 +2386,6 @@
         <w:jc w:val="both"/>
       </w:pPr>
       <w:r>
-        <w:lastRenderedPageBreak/>
         <w:t>Værdier og bekymringer</w:t>
       </w:r>
     </w:p>
@@ -3128,6 +2439,9 @@
       <w:r>
         <w:t>30</w:t>
       </w:r>
+      <w:r>
+        <w:t xml:space="preserve"> år</w:t>
+      </w:r>
     </w:p>
     <w:p>
       <w:pPr>
@@ -3238,6 +2552,9 @@
       <w:r>
         <w:t>26</w:t>
       </w:r>
+      <w:r>
+        <w:t xml:space="preserve"> år</w:t>
+      </w:r>
     </w:p>
     <w:p>
       <w:pPr>
@@ -3377,6 +2694,7 @@
         <w:jc w:val="both"/>
       </w:pPr>
       <w:r>
+        <w:lastRenderedPageBreak/>
         <w:t>Elektriker</w:t>
       </w:r>
     </w:p>
@@ -3392,7 +2710,10 @@
         <w:jc w:val="both"/>
       </w:pPr>
       <w:r>
-        <w:t>Deltage i et community omkring</w:t>
+        <w:t>Kunde, vil gerne d</w:t>
+      </w:r>
+      <w:r>
+        <w:t>eltage i et community omkring</w:t>
       </w:r>
       <w:r>
         <w:t xml:space="preserve"> </w:t>
@@ -3403,7 +2724,13 @@
       </w:r>
       <w:proofErr w:type="spellEnd"/>
       <w:r>
-        <w:t xml:space="preserve"> spil og evt. søge flere af deres spil</w:t>
+        <w:t xml:space="preserve"> spil og evt. </w:t>
+      </w:r>
+      <w:r>
+        <w:t xml:space="preserve">prøve </w:t>
+      </w:r>
+      <w:r>
+        <w:t>flere af deres spil</w:t>
       </w:r>
     </w:p>
     <w:p>
@@ -3442,1218 +2769,96 @@
       <w:proofErr w:type="spellEnd"/>
     </w:p>
     <w:p/>
-    <w:p>
-      <w:r>
-        <w:rPr>
-          <w:noProof/>
-        </w:rPr>
-        <w:lastRenderedPageBreak/>
-        <w:drawing>
-          <wp:inline distT="0" distB="0" distL="0" distR="0" wp14:anchorId="42344300" wp14:editId="69FB2C1E">
-            <wp:extent cx="6110605" cy="3881755"/>
-            <wp:effectExtent l="0" t="0" r="4445" b="4445"/>
-            <wp:docPr id="1" name="Billede 1"/>
-            <wp:cNvGraphicFramePr>
-              <a:graphicFrameLocks xmlns:a="http://schemas.openxmlformats.org/drawingml/2006/main" noChangeAspect="1"/>
-            </wp:cNvGraphicFramePr>
-            <a:graphic xmlns:a="http://schemas.openxmlformats.org/drawingml/2006/main">
-              <a:graphicData uri="http://schemas.openxmlformats.org/drawingml/2006/picture">
-                <pic:pic xmlns:pic="http://schemas.openxmlformats.org/drawingml/2006/picture">
-                  <pic:nvPicPr>
-                    <pic:cNvPr id="0" name="Picture 1"/>
-                    <pic:cNvPicPr>
-                      <a:picLocks noChangeAspect="1" noChangeArrowheads="1"/>
-                    </pic:cNvPicPr>
-                  </pic:nvPicPr>
-                  <pic:blipFill>
-                    <a:blip r:embed="rId20" cstate="print">
-                      <a:extLst>
-                        <a:ext uri="{28A0092B-C50C-407E-A947-70E740481C1C}">
-                          <a14:useLocalDpi xmlns:a14="http://schemas.microsoft.com/office/drawing/2010/main" val="0"/>
-                        </a:ext>
-                      </a:extLst>
-                    </a:blip>
-                    <a:srcRect/>
-                    <a:stretch>
-                      <a:fillRect/>
-                    </a:stretch>
-                  </pic:blipFill>
-                  <pic:spPr bwMode="auto">
-                    <a:xfrm>
-                      <a:off x="0" y="0"/>
-                      <a:ext cx="6110605" cy="3881755"/>
-                    </a:xfrm>
-                    <a:prstGeom prst="rect">
-                      <a:avLst/>
-                    </a:prstGeom>
-                    <a:noFill/>
-                    <a:ln>
-                      <a:noFill/>
-                    </a:ln>
-                  </pic:spPr>
-                </pic:pic>
-              </a:graphicData>
-            </a:graphic>
-          </wp:inline>
-        </w:drawing>
-      </w:r>
-    </w:p>
-    <w:p>
-      <w:r>
-        <w:rPr>
-          <w:noProof/>
-        </w:rPr>
-        <w:drawing>
-          <wp:inline distT="0" distB="0" distL="0" distR="0" wp14:anchorId="26AFF471" wp14:editId="3BFD179A">
-            <wp:extent cx="6120130" cy="3162300"/>
-            <wp:effectExtent l="0" t="0" r="0" b="0"/>
-            <wp:docPr id="9" name="Billede 9"/>
-            <wp:cNvGraphicFramePr>
-              <a:graphicFrameLocks xmlns:a="http://schemas.openxmlformats.org/drawingml/2006/main" noChangeAspect="1"/>
-            </wp:cNvGraphicFramePr>
-            <a:graphic xmlns:a="http://schemas.openxmlformats.org/drawingml/2006/main">
-              <a:graphicData uri="http://schemas.openxmlformats.org/drawingml/2006/picture">
-                <pic:pic xmlns:pic="http://schemas.openxmlformats.org/drawingml/2006/picture">
-                  <pic:nvPicPr>
-                    <pic:cNvPr id="0" name="Picture 2"/>
-                    <pic:cNvPicPr>
-                      <a:picLocks noChangeAspect="1" noChangeArrowheads="1"/>
-                    </pic:cNvPicPr>
-                  </pic:nvPicPr>
-                  <pic:blipFill>
-                    <a:blip r:embed="rId21" cstate="print">
-                      <a:extLst>
-                        <a:ext uri="{28A0092B-C50C-407E-A947-70E740481C1C}">
-                          <a14:useLocalDpi xmlns:a14="http://schemas.microsoft.com/office/drawing/2010/main" val="0"/>
-                        </a:ext>
-                      </a:extLst>
-                    </a:blip>
-                    <a:srcRect/>
-                    <a:stretch>
-                      <a:fillRect/>
-                    </a:stretch>
-                  </pic:blipFill>
-                  <pic:spPr bwMode="auto">
-                    <a:xfrm>
-                      <a:off x="0" y="0"/>
-                      <a:ext cx="6120130" cy="3162300"/>
-                    </a:xfrm>
-                    <a:prstGeom prst="rect">
-                      <a:avLst/>
-                    </a:prstGeom>
-                    <a:noFill/>
-                    <a:ln>
-                      <a:noFill/>
-                    </a:ln>
-                  </pic:spPr>
-                </pic:pic>
-              </a:graphicData>
-            </a:graphic>
-          </wp:inline>
-        </w:drawing>
-      </w:r>
-    </w:p>
-    <w:p>
-      <w:r>
-        <w:rPr>
-          <w:noProof/>
-        </w:rPr>
-        <w:lastRenderedPageBreak/>
-        <w:drawing>
-          <wp:inline distT="0" distB="0" distL="0" distR="0" wp14:anchorId="076EACBE" wp14:editId="3BE5A427">
-            <wp:extent cx="6115050" cy="3114675"/>
-            <wp:effectExtent l="0" t="0" r="0" b="9525"/>
-            <wp:docPr id="10" name="Billede 10"/>
-            <wp:cNvGraphicFramePr>
-              <a:graphicFrameLocks xmlns:a="http://schemas.openxmlformats.org/drawingml/2006/main" noChangeAspect="1"/>
-            </wp:cNvGraphicFramePr>
-            <a:graphic xmlns:a="http://schemas.openxmlformats.org/drawingml/2006/main">
-              <a:graphicData uri="http://schemas.openxmlformats.org/drawingml/2006/picture">
-                <pic:pic xmlns:pic="http://schemas.openxmlformats.org/drawingml/2006/picture">
-                  <pic:nvPicPr>
-                    <pic:cNvPr id="0" name="Picture 3"/>
-                    <pic:cNvPicPr>
-                      <a:picLocks noChangeAspect="1" noChangeArrowheads="1"/>
-                    </pic:cNvPicPr>
-                  </pic:nvPicPr>
-                  <pic:blipFill>
-                    <a:blip r:embed="rId22" cstate="print">
-                      <a:extLst>
-                        <a:ext uri="{28A0092B-C50C-407E-A947-70E740481C1C}">
-                          <a14:useLocalDpi xmlns:a14="http://schemas.microsoft.com/office/drawing/2010/main" val="0"/>
-                        </a:ext>
-                      </a:extLst>
-                    </a:blip>
-                    <a:srcRect/>
-                    <a:stretch>
-                      <a:fillRect/>
-                    </a:stretch>
-                  </pic:blipFill>
-                  <pic:spPr bwMode="auto">
-                    <a:xfrm>
-                      <a:off x="0" y="0"/>
-                      <a:ext cx="6115050" cy="3114675"/>
-                    </a:xfrm>
-                    <a:prstGeom prst="rect">
-                      <a:avLst/>
-                    </a:prstGeom>
-                    <a:noFill/>
-                    <a:ln>
-                      <a:noFill/>
-                    </a:ln>
-                  </pic:spPr>
-                </pic:pic>
-              </a:graphicData>
-            </a:graphic>
-          </wp:inline>
-        </w:drawing>
-      </w:r>
-    </w:p>
     <w:p/>
     <w:p>
       <w:pPr>
-        <w:pStyle w:val="Overskrift3"/>
-        <w:rPr>
-          <w:color w:val="7030A0"/>
-        </w:rPr>
-      </w:pPr>
-      <w:bookmarkStart w:id="0" w:name="_Toc121491022"/>
-      <w:r>
-        <w:rPr>
-          <w:color w:val="7030A0"/>
-          <w:highlight w:val="yellow"/>
-        </w:rPr>
-        <w:t>Key Resources – ikke relevant for opgaven</w:t>
-      </w:r>
-      <w:bookmarkEnd w:id="0"/>
-    </w:p>
-    <w:p>
-      <w:r>
-        <w:rPr>
-          <w:noProof/>
-        </w:rPr>
-        <w:drawing>
-          <wp:inline distT="0" distB="0" distL="0" distR="0" wp14:anchorId="68D142B3" wp14:editId="3EF8C4C3">
-            <wp:extent cx="2884714" cy="2077784"/>
-            <wp:effectExtent l="0" t="0" r="0" b="0"/>
-            <wp:docPr id="8" name="Billede 8"/>
-            <wp:cNvGraphicFramePr>
-              <a:graphicFrameLocks xmlns:a="http://schemas.openxmlformats.org/drawingml/2006/main" noChangeAspect="1"/>
-            </wp:cNvGraphicFramePr>
-            <a:graphic xmlns:a="http://schemas.openxmlformats.org/drawingml/2006/main">
-              <a:graphicData uri="http://schemas.openxmlformats.org/drawingml/2006/picture">
-                <pic:pic xmlns:pic="http://schemas.openxmlformats.org/drawingml/2006/picture">
-                  <pic:nvPicPr>
-                    <pic:cNvPr id="1" name=""/>
-                    <pic:cNvPicPr/>
-                  </pic:nvPicPr>
-                  <pic:blipFill>
-                    <a:blip r:embed="rId23"/>
-                    <a:stretch>
-                      <a:fillRect/>
-                    </a:stretch>
-                  </pic:blipFill>
-                  <pic:spPr>
-                    <a:xfrm>
-                      <a:off x="0" y="0"/>
-                      <a:ext cx="2890699" cy="2082095"/>
-                    </a:xfrm>
-                    <a:prstGeom prst="rect">
-                      <a:avLst/>
-                    </a:prstGeom>
-                  </pic:spPr>
-                </pic:pic>
-              </a:graphicData>
-            </a:graphic>
-          </wp:inline>
-        </w:drawing>
-      </w:r>
-    </w:p>
-    <w:p>
-      <w:pPr>
-        <w:pStyle w:val="Listeafsnit"/>
-        <w:numPr>
-          <w:ilvl w:val="0"/>
-          <w:numId w:val="7"/>
-        </w:numPr>
-      </w:pPr>
-      <w:r>
-        <w:t>Fysiske</w:t>
-      </w:r>
-    </w:p>
-    <w:p>
-      <w:pPr>
-        <w:pStyle w:val="Listeafsnit"/>
-        <w:numPr>
-          <w:ilvl w:val="1"/>
-          <w:numId w:val="7"/>
-        </w:numPr>
-      </w:pPr>
-      <w:r>
-        <w:t>Kontor</w:t>
-      </w:r>
-    </w:p>
-    <w:p>
-      <w:pPr>
-        <w:pStyle w:val="Listeafsnit"/>
-        <w:numPr>
-          <w:ilvl w:val="1"/>
-          <w:numId w:val="7"/>
-        </w:numPr>
-      </w:pPr>
-      <w:r>
-        <w:t>Udviklingsudstyr (pc etc.)</w:t>
-      </w:r>
-    </w:p>
-    <w:p>
-      <w:pPr>
-        <w:pStyle w:val="Listeafsnit"/>
-        <w:numPr>
-          <w:ilvl w:val="1"/>
-          <w:numId w:val="7"/>
-        </w:numPr>
-      </w:pPr>
-      <w:r>
-        <w:t>Produkt Test udstyr</w:t>
-      </w:r>
-    </w:p>
-    <w:p>
-      <w:pPr>
-        <w:pStyle w:val="Listeafsnit"/>
-        <w:numPr>
-          <w:ilvl w:val="1"/>
-          <w:numId w:val="7"/>
-        </w:numPr>
-      </w:pPr>
-      <w:proofErr w:type="spellStart"/>
-      <w:r>
-        <w:t>Promotional</w:t>
-      </w:r>
-      <w:proofErr w:type="spellEnd"/>
-      <w:r>
-        <w:t xml:space="preserve"> </w:t>
-      </w:r>
-      <w:proofErr w:type="spellStart"/>
-      <w:r>
-        <w:t>material</w:t>
-      </w:r>
-      <w:proofErr w:type="spellEnd"/>
-      <w:r>
-        <w:t xml:space="preserve"> / </w:t>
-      </w:r>
-      <w:proofErr w:type="spellStart"/>
-      <w:r>
-        <w:t>stuff</w:t>
-      </w:r>
-      <w:proofErr w:type="spellEnd"/>
-      <w:r>
-        <w:t xml:space="preserve"> for </w:t>
-      </w:r>
-      <w:proofErr w:type="spellStart"/>
-      <w:r>
-        <w:t>conventions</w:t>
-      </w:r>
-      <w:proofErr w:type="spellEnd"/>
-    </w:p>
-    <w:p>
-      <w:pPr>
-        <w:pStyle w:val="Listeafsnit"/>
-        <w:numPr>
-          <w:ilvl w:val="0"/>
-          <w:numId w:val="7"/>
-        </w:numPr>
-      </w:pPr>
-      <w:r>
-        <w:t>IP-</w:t>
-      </w:r>
-      <w:proofErr w:type="spellStart"/>
-      <w:r>
-        <w:t>mæssige</w:t>
-      </w:r>
-      <w:proofErr w:type="spellEnd"/>
-    </w:p>
-    <w:p>
-      <w:pPr>
-        <w:pStyle w:val="Listeafsnit"/>
-        <w:numPr>
-          <w:ilvl w:val="1"/>
-          <w:numId w:val="7"/>
-        </w:numPr>
-      </w:pPr>
-      <w:r>
-        <w:t>Navn på deres spil serier</w:t>
-      </w:r>
-    </w:p>
-    <w:p>
-      <w:pPr>
-        <w:pStyle w:val="Listeafsnit"/>
-        <w:numPr>
-          <w:ilvl w:val="1"/>
-          <w:numId w:val="7"/>
-        </w:numPr>
-      </w:pPr>
-      <w:r>
-        <w:t xml:space="preserve">3D </w:t>
-      </w:r>
-      <w:proofErr w:type="spellStart"/>
-      <w:r>
-        <w:t>Realms</w:t>
-      </w:r>
-      <w:proofErr w:type="spellEnd"/>
-      <w:r>
-        <w:t>?</w:t>
-      </w:r>
-    </w:p>
-    <w:p>
-      <w:pPr>
-        <w:pStyle w:val="Listeafsnit"/>
-        <w:numPr>
-          <w:ilvl w:val="0"/>
-          <w:numId w:val="7"/>
-        </w:numPr>
-      </w:pPr>
-      <w:r>
-        <w:t xml:space="preserve">Mennesker (taget fra deres LinkedIn d. 07/12/2022 </w:t>
-      </w:r>
-      <w:hyperlink r:id="rId24" w:history="1">
-        <w:r>
-          <w:rPr>
-            <w:rStyle w:val="Hyperlink"/>
-          </w:rPr>
-          <w:t>https://www.linkedin.com/search/results/people/?currentCompany=%5B%2218008512%22%5D&amp;origin=COMPANY_PAGE_CANNED_SEARCH&amp;sid=9DO</w:t>
-        </w:r>
-      </w:hyperlink>
-      <w:r>
-        <w:t>)</w:t>
-      </w:r>
-    </w:p>
-    <w:p>
-      <w:pPr>
-        <w:pStyle w:val="Listeafsnit"/>
-        <w:numPr>
-          <w:ilvl w:val="1"/>
-          <w:numId w:val="7"/>
-        </w:numPr>
-      </w:pPr>
-      <w:r>
-        <w:t>CEO, CFO?</w:t>
-      </w:r>
-    </w:p>
-    <w:p>
-      <w:pPr>
-        <w:pStyle w:val="Listeafsnit"/>
-        <w:numPr>
-          <w:ilvl w:val="1"/>
-          <w:numId w:val="7"/>
-        </w:numPr>
-      </w:pPr>
-      <w:r>
-        <w:t>Producere</w:t>
-      </w:r>
-    </w:p>
-    <w:p>
-      <w:pPr>
-        <w:pStyle w:val="Listeafsnit"/>
-        <w:numPr>
-          <w:ilvl w:val="1"/>
-          <w:numId w:val="7"/>
-        </w:numPr>
-      </w:pPr>
-      <w:r>
-        <w:t>Directors</w:t>
-      </w:r>
-    </w:p>
-    <w:p>
-      <w:pPr>
-        <w:pStyle w:val="Listeafsnit"/>
-        <w:numPr>
-          <w:ilvl w:val="1"/>
-          <w:numId w:val="7"/>
-        </w:numPr>
-      </w:pPr>
-      <w:r>
-        <w:lastRenderedPageBreak/>
-        <w:t>Udviklere</w:t>
-      </w:r>
-    </w:p>
-    <w:p>
-      <w:pPr>
-        <w:pStyle w:val="Listeafsnit"/>
-        <w:numPr>
-          <w:ilvl w:val="2"/>
-          <w:numId w:val="7"/>
-        </w:numPr>
-      </w:pPr>
-      <w:r>
-        <w:t xml:space="preserve">Artists &amp; </w:t>
-      </w:r>
-      <w:proofErr w:type="spellStart"/>
-      <w:r>
-        <w:t>concept</w:t>
-      </w:r>
-      <w:proofErr w:type="spellEnd"/>
-    </w:p>
-    <w:p>
-      <w:pPr>
-        <w:pStyle w:val="Listeafsnit"/>
-        <w:numPr>
-          <w:ilvl w:val="2"/>
-          <w:numId w:val="7"/>
-        </w:numPr>
-      </w:pPr>
-      <w:r>
-        <w:t>Sound Designers, Music Composers</w:t>
-      </w:r>
-    </w:p>
-    <w:p>
-      <w:pPr>
-        <w:pStyle w:val="Listeafsnit"/>
-        <w:numPr>
-          <w:ilvl w:val="2"/>
-          <w:numId w:val="7"/>
-        </w:numPr>
-      </w:pPr>
-      <w:r>
-        <w:t>Game, Level, UI designers</w:t>
-      </w:r>
-    </w:p>
-    <w:p>
-      <w:pPr>
-        <w:pStyle w:val="Listeafsnit"/>
-        <w:numPr>
-          <w:ilvl w:val="2"/>
-          <w:numId w:val="7"/>
-        </w:numPr>
-      </w:pPr>
-      <w:r>
-        <w:t xml:space="preserve">Voice over / </w:t>
-      </w:r>
-      <w:proofErr w:type="spellStart"/>
-      <w:r>
-        <w:t>actors</w:t>
-      </w:r>
-      <w:proofErr w:type="spellEnd"/>
-    </w:p>
-    <w:p>
-      <w:pPr>
-        <w:pStyle w:val="Listeafsnit"/>
-        <w:numPr>
-          <w:ilvl w:val="2"/>
-          <w:numId w:val="7"/>
-        </w:numPr>
-      </w:pPr>
-      <w:r>
-        <w:t>Programmer</w:t>
-      </w:r>
-    </w:p>
-    <w:p>
-      <w:pPr>
-        <w:pStyle w:val="Listeafsnit"/>
-        <w:numPr>
-          <w:ilvl w:val="3"/>
-          <w:numId w:val="7"/>
-        </w:numPr>
-      </w:pPr>
-      <w:r>
-        <w:t>AI programmer</w:t>
-      </w:r>
-    </w:p>
-    <w:p>
-      <w:pPr>
-        <w:pStyle w:val="Listeafsnit"/>
-        <w:numPr>
-          <w:ilvl w:val="2"/>
-          <w:numId w:val="7"/>
-        </w:numPr>
-      </w:pPr>
-      <w:r>
-        <w:t>3D artist</w:t>
-      </w:r>
-    </w:p>
-    <w:p>
-      <w:pPr>
-        <w:pStyle w:val="Listeafsnit"/>
-        <w:numPr>
-          <w:ilvl w:val="2"/>
-          <w:numId w:val="7"/>
-        </w:numPr>
-      </w:pPr>
-      <w:r>
-        <w:t>VFX</w:t>
-      </w:r>
-    </w:p>
-    <w:p>
-      <w:pPr>
-        <w:pStyle w:val="Listeafsnit"/>
-        <w:numPr>
-          <w:ilvl w:val="1"/>
-          <w:numId w:val="7"/>
-        </w:numPr>
-      </w:pPr>
-      <w:r>
-        <w:t>QA</w:t>
-      </w:r>
-    </w:p>
-    <w:p>
-      <w:pPr>
-        <w:pStyle w:val="Listeafsnit"/>
-        <w:numPr>
-          <w:ilvl w:val="1"/>
-          <w:numId w:val="7"/>
-        </w:numPr>
-      </w:pPr>
-      <w:r>
-        <w:t>HR</w:t>
-      </w:r>
-    </w:p>
-    <w:p>
-      <w:pPr>
-        <w:pStyle w:val="Listeafsnit"/>
-        <w:numPr>
-          <w:ilvl w:val="2"/>
-          <w:numId w:val="7"/>
-        </w:numPr>
-      </w:pPr>
-      <w:r>
-        <w:t>Office Manager?</w:t>
-      </w:r>
-    </w:p>
-    <w:p>
-      <w:pPr>
-        <w:pStyle w:val="Listeafsnit"/>
-        <w:numPr>
-          <w:ilvl w:val="1"/>
-          <w:numId w:val="7"/>
-        </w:numPr>
-      </w:pPr>
-      <w:r>
-        <w:t>”Console Product Manager”</w:t>
-      </w:r>
-    </w:p>
-    <w:p>
-      <w:pPr>
-        <w:pStyle w:val="Listeafsnit"/>
-        <w:numPr>
-          <w:ilvl w:val="2"/>
-          <w:numId w:val="7"/>
-        </w:numPr>
-      </w:pPr>
-      <w:r>
-        <w:t xml:space="preserve">Console / </w:t>
-      </w:r>
-      <w:proofErr w:type="spellStart"/>
-      <w:r>
-        <w:t>porting</w:t>
-      </w:r>
-      <w:proofErr w:type="spellEnd"/>
-      <w:r>
-        <w:t xml:space="preserve"> </w:t>
-      </w:r>
-      <w:proofErr w:type="spellStart"/>
-      <w:r>
-        <w:t>stuff</w:t>
-      </w:r>
-      <w:proofErr w:type="spellEnd"/>
-    </w:p>
-    <w:p/>
-    <w:p>
-      <w:pPr>
-        <w:pStyle w:val="Overskrift3"/>
-        <w:rPr>
-          <w:color w:val="7030A0"/>
-        </w:rPr>
-      </w:pPr>
-      <w:bookmarkStart w:id="1" w:name="_Toc121491025"/>
-      <w:proofErr w:type="spellStart"/>
-      <w:r>
-        <w:rPr>
-          <w:color w:val="7030A0"/>
-          <w:highlight w:val="yellow"/>
-        </w:rPr>
-        <w:t>Cost</w:t>
-      </w:r>
-      <w:proofErr w:type="spellEnd"/>
-      <w:r>
-        <w:rPr>
-          <w:color w:val="7030A0"/>
-          <w:highlight w:val="yellow"/>
-        </w:rPr>
-        <w:t xml:space="preserve"> </w:t>
-      </w:r>
-      <w:proofErr w:type="spellStart"/>
-      <w:r>
-        <w:rPr>
-          <w:color w:val="7030A0"/>
-          <w:highlight w:val="yellow"/>
-        </w:rPr>
-        <w:t>Structure</w:t>
-      </w:r>
-      <w:proofErr w:type="spellEnd"/>
-      <w:r>
-        <w:rPr>
-          <w:color w:val="7030A0"/>
-          <w:highlight w:val="yellow"/>
-        </w:rPr>
-        <w:t xml:space="preserve"> – ikke </w:t>
-      </w:r>
-      <w:r>
-        <w:rPr>
-          <w:color w:val="7030A0"/>
-          <w:highlight w:val="yellow"/>
-        </w:rPr>
-        <w:t xml:space="preserve">super </w:t>
-      </w:r>
-      <w:r>
-        <w:rPr>
-          <w:color w:val="7030A0"/>
-          <w:highlight w:val="yellow"/>
-        </w:rPr>
-        <w:t>relevant for opgaven</w:t>
-      </w:r>
-      <w:bookmarkEnd w:id="1"/>
-    </w:p>
-    <w:p>
-      <w:r>
-        <w:rPr>
-          <w:noProof/>
-        </w:rPr>
-        <w:drawing>
-          <wp:inline distT="0" distB="0" distL="0" distR="0" wp14:anchorId="5F149ADB" wp14:editId="34859F59">
-            <wp:extent cx="2662261" cy="1730829"/>
-            <wp:effectExtent l="0" t="0" r="5080" b="3175"/>
-            <wp:docPr id="11" name="Billede 11"/>
-            <wp:cNvGraphicFramePr>
-              <a:graphicFrameLocks xmlns:a="http://schemas.openxmlformats.org/drawingml/2006/main" noChangeAspect="1"/>
-            </wp:cNvGraphicFramePr>
-            <a:graphic xmlns:a="http://schemas.openxmlformats.org/drawingml/2006/main">
-              <a:graphicData uri="http://schemas.openxmlformats.org/drawingml/2006/picture">
-                <pic:pic xmlns:pic="http://schemas.openxmlformats.org/drawingml/2006/picture">
-                  <pic:nvPicPr>
-                    <pic:cNvPr id="1" name=""/>
-                    <pic:cNvPicPr/>
-                  </pic:nvPicPr>
-                  <pic:blipFill>
-                    <a:blip r:embed="rId25"/>
-                    <a:stretch>
-                      <a:fillRect/>
-                    </a:stretch>
-                  </pic:blipFill>
-                  <pic:spPr>
-                    <a:xfrm>
-                      <a:off x="0" y="0"/>
-                      <a:ext cx="2669297" cy="1735403"/>
-                    </a:xfrm>
-                    <a:prstGeom prst="rect">
-                      <a:avLst/>
-                    </a:prstGeom>
-                  </pic:spPr>
-                </pic:pic>
-              </a:graphicData>
-            </a:graphic>
-          </wp:inline>
-        </w:drawing>
-      </w:r>
-    </w:p>
-    <w:p>
-      <w:hyperlink r:id="rId26" w:history="1">
-        <w:r>
-          <w:rPr>
-            <w:rStyle w:val="Hyperlink"/>
-          </w:rPr>
-          <w:t>https://www.strategyzer.com/business-model-canvas/cost-structure</w:t>
-        </w:r>
-      </w:hyperlink>
-      <w:r>
-        <w:t>:</w:t>
-      </w:r>
-    </w:p>
-    <w:p>
-      <w:r>
-        <w:rPr>
-          <w:noProof/>
-        </w:rPr>
-        <w:drawing>
-          <wp:inline distT="0" distB="0" distL="0" distR="0" wp14:anchorId="053EE05E" wp14:editId="5832311E">
-            <wp:extent cx="6120130" cy="1619885"/>
-            <wp:effectExtent l="0" t="0" r="0" b="0"/>
-            <wp:docPr id="12" name="Billede 12"/>
-            <wp:cNvGraphicFramePr>
-              <a:graphicFrameLocks xmlns:a="http://schemas.openxmlformats.org/drawingml/2006/main" noChangeAspect="1"/>
-            </wp:cNvGraphicFramePr>
-            <a:graphic xmlns:a="http://schemas.openxmlformats.org/drawingml/2006/main">
-              <a:graphicData uri="http://schemas.openxmlformats.org/drawingml/2006/picture">
-                <pic:pic xmlns:pic="http://schemas.openxmlformats.org/drawingml/2006/picture">
-                  <pic:nvPicPr>
-                    <pic:cNvPr id="1" name=""/>
-                    <pic:cNvPicPr/>
-                  </pic:nvPicPr>
-                  <pic:blipFill>
-                    <a:blip r:embed="rId27"/>
-                    <a:stretch>
-                      <a:fillRect/>
-                    </a:stretch>
-                  </pic:blipFill>
-                  <pic:spPr>
-                    <a:xfrm>
-                      <a:off x="0" y="0"/>
-                      <a:ext cx="6120130" cy="1619885"/>
-                    </a:xfrm>
-                    <a:prstGeom prst="rect">
-                      <a:avLst/>
-                    </a:prstGeom>
-                  </pic:spPr>
-                </pic:pic>
-              </a:graphicData>
-            </a:graphic>
-          </wp:inline>
-        </w:drawing>
-      </w:r>
-    </w:p>
-    <w:p>
-      <w:pPr>
-        <w:pStyle w:val="Listeafsnit"/>
-        <w:numPr>
-          <w:ilvl w:val="0"/>
-          <w:numId w:val="7"/>
-        </w:numPr>
-      </w:pPr>
-      <w:r>
-        <w:t xml:space="preserve">Variable </w:t>
-      </w:r>
-      <w:proofErr w:type="spellStart"/>
-      <w:r>
-        <w:t>costs</w:t>
-      </w:r>
-      <w:proofErr w:type="spellEnd"/>
-    </w:p>
-    <w:p>
-      <w:pPr>
-        <w:pStyle w:val="Listeafsnit"/>
-        <w:numPr>
-          <w:ilvl w:val="1"/>
-          <w:numId w:val="7"/>
-        </w:numPr>
-      </w:pPr>
-      <w:proofErr w:type="spellStart"/>
-      <w:r>
-        <w:t>Salaries</w:t>
-      </w:r>
-      <w:proofErr w:type="spellEnd"/>
-      <w:r>
-        <w:t xml:space="preserve"> (</w:t>
-      </w:r>
-      <w:proofErr w:type="spellStart"/>
-      <w:r>
-        <w:t>people</w:t>
-      </w:r>
-      <w:proofErr w:type="spellEnd"/>
-      <w:r>
-        <w:t>)</w:t>
-      </w:r>
-    </w:p>
-    <w:p>
-      <w:pPr>
-        <w:pStyle w:val="Listeafsnit"/>
-        <w:numPr>
-          <w:ilvl w:val="2"/>
-          <w:numId w:val="7"/>
-        </w:numPr>
-      </w:pPr>
-      <w:r>
-        <w:t>Development</w:t>
-      </w:r>
-    </w:p>
-    <w:p>
-      <w:pPr>
-        <w:pStyle w:val="Listeafsnit"/>
-        <w:numPr>
-          <w:ilvl w:val="2"/>
-          <w:numId w:val="7"/>
-        </w:numPr>
-      </w:pPr>
-      <w:r>
-        <w:t>Marketing, Sales &amp; Release</w:t>
-      </w:r>
-    </w:p>
-    <w:p>
-      <w:pPr>
-        <w:pStyle w:val="Listeafsnit"/>
-        <w:numPr>
-          <w:ilvl w:val="0"/>
-          <w:numId w:val="7"/>
-        </w:numPr>
-      </w:pPr>
-      <w:proofErr w:type="spellStart"/>
-      <w:r>
-        <w:t>Fixed</w:t>
-      </w:r>
-      <w:proofErr w:type="spellEnd"/>
-      <w:r>
-        <w:t xml:space="preserve"> </w:t>
-      </w:r>
-      <w:proofErr w:type="spellStart"/>
-      <w:r>
-        <w:t>costs</w:t>
-      </w:r>
-      <w:proofErr w:type="spellEnd"/>
-    </w:p>
-    <w:p>
-      <w:pPr>
-        <w:pStyle w:val="Listeafsnit"/>
-        <w:numPr>
-          <w:ilvl w:val="1"/>
-          <w:numId w:val="7"/>
-        </w:numPr>
-      </w:pPr>
-      <w:r>
-        <w:t>Software licens</w:t>
-      </w:r>
-    </w:p>
-    <w:p>
-      <w:pPr>
-        <w:pStyle w:val="Listeafsnit"/>
-        <w:numPr>
-          <w:ilvl w:val="1"/>
-          <w:numId w:val="7"/>
-        </w:numPr>
-      </w:pPr>
-      <w:r>
-        <w:t>Lokation og forsyninger</w:t>
-      </w:r>
-    </w:p>
-    <w:p>
-      <w:r>
-        <w:lastRenderedPageBreak/>
-        <w:t>Value driven??? De fokusere på kvaliteten af deres spil, right?</w:t>
-      </w:r>
-    </w:p>
-    <w:p>
-      <w:r>
-        <w:t>Stormarkedsfordele (sælger til hele verden gennem Steam) right?</w:t>
-      </w:r>
-    </w:p>
-    <w:p/>
-    <w:p/>
-    <w:p>
-      <w:r>
-        <w:t>Etc.</w:t>
-      </w:r>
-    </w:p>
-    <w:p/>
-    <w:p>
-      <w:pPr>
-        <w:pStyle w:val="Overskrift3"/>
+        <w:pStyle w:val="Overskrift4"/>
         <w:jc w:val="both"/>
-        <w:rPr>
-          <w:lang w:val="en-US"/>
-        </w:rPr>
-      </w:pPr>
-      <w:bookmarkStart w:id="2" w:name="_Toc122275762"/>
-      <w:r>
-        <w:rPr>
-          <w:lang w:val="en-US"/>
-        </w:rPr>
-        <w:t>Brand Voice &amp; Tone</w:t>
-      </w:r>
-      <w:bookmarkEnd w:id="2"/>
-    </w:p>
-    <w:p>
-      <w:pPr>
-        <w:spacing w:after="0"/>
-        <w:jc w:val="both"/>
-        <w:rPr>
-          <w:b/>
-          <w:bCs/>
-        </w:rPr>
-      </w:pPr>
-      <w:r>
-        <w:rPr>
-          <w:b/>
-          <w:bCs/>
-        </w:rPr>
-        <w:t>Brand Voice &amp; Tone</w:t>
-      </w:r>
-    </w:p>
-    <w:p>
-      <w:pPr>
-        <w:spacing w:after="0"/>
-        <w:jc w:val="both"/>
-      </w:pPr>
-      <w:r>
-        <w:t>Bruges til at fastlægge og standardisere hvordan Slipgate udtrykker sig som brand når de kommunikerer, hvilket har indflydelse på tonen af hjemmesidens indhold.</w:t>
-      </w:r>
-    </w:p>
-    <w:p>
-      <w:pPr>
-        <w:jc w:val="both"/>
-      </w:pPr>
-    </w:p>
-    <w:p>
-      <w:pPr>
-        <w:jc w:val="both"/>
-      </w:pPr>
-    </w:p>
-    <w:p>
-      <w:pPr>
-        <w:jc w:val="both"/>
-      </w:pPr>
-      <w:r>
-        <w:t xml:space="preserve">For at holde tonen af </w:t>
-      </w:r>
-      <w:proofErr w:type="spellStart"/>
-      <w:r>
-        <w:t>Slipgate’s</w:t>
-      </w:r>
-      <w:proofErr w:type="spellEnd"/>
-      <w:r>
-        <w:t xml:space="preserve"> kommunikation konsistent og passende til deres hjemmeside, , sikre at tonen af indholdet på hjemmesiden stemmer overens med  </w:t>
-      </w:r>
-      <w:proofErr w:type="spellStart"/>
-      <w:r>
-        <w:t>Slipgate’s</w:t>
-      </w:r>
-      <w:proofErr w:type="spellEnd"/>
-      <w:r>
-        <w:t>… [evt. Ift. Content på hjemmeside]</w:t>
-      </w:r>
-    </w:p>
-    <w:p>
-      <w:pPr>
-        <w:jc w:val="both"/>
-      </w:pPr>
-      <w:r>
         <w:rPr>
           <w:highlight w:val="magenta"/>
         </w:rPr>
-        <w:t>Find eksempler fra deres SoMe pages</w:t>
-      </w:r>
-    </w:p>
-    <w:p>
-      <w:pPr>
-        <w:spacing w:after="0"/>
+      </w:pPr>
+      <w:r>
+        <w:rPr>
+          <w:highlight w:val="magenta"/>
+        </w:rPr>
+        <w:t>Styleguide</w:t>
+      </w:r>
+    </w:p>
+    <w:p>
+      <w:pPr>
         <w:jc w:val="both"/>
       </w:pPr>
       <w:r>
-        <w:t>3 - 4 eksempler, 1 fra deres website til service partnere, et fra deres SoMe sider til talent og 1 fra deres Steam el. produkt sider til kunder.</w:t>
-      </w:r>
-    </w:p>
-    <w:p/>
-    <w:p>
-      <w:r>
-        <w:rPr>
-          <w:noProof/>
-        </w:rPr>
-        <w:drawing>
-          <wp:inline distT="0" distB="0" distL="0" distR="0" wp14:anchorId="023C5F89" wp14:editId="0777F34C">
-            <wp:extent cx="6120130" cy="3437255"/>
-            <wp:effectExtent l="0" t="0" r="0" b="0"/>
-            <wp:docPr id="2" name="Billede 2"/>
-            <wp:cNvGraphicFramePr>
-              <a:graphicFrameLocks xmlns:a="http://schemas.openxmlformats.org/drawingml/2006/main" noChangeAspect="1"/>
-            </wp:cNvGraphicFramePr>
-            <a:graphic xmlns:a="http://schemas.openxmlformats.org/drawingml/2006/main">
-              <a:graphicData uri="http://schemas.openxmlformats.org/drawingml/2006/picture">
-                <pic:pic xmlns:pic="http://schemas.openxmlformats.org/drawingml/2006/picture">
-                  <pic:nvPicPr>
-                    <pic:cNvPr id="1" name=""/>
-                    <pic:cNvPicPr/>
-                  </pic:nvPicPr>
-                  <pic:blipFill>
-                    <a:blip r:embed="rId28"/>
-                    <a:stretch>
-                      <a:fillRect/>
-                    </a:stretch>
-                  </pic:blipFill>
-                  <pic:spPr>
-                    <a:xfrm>
-                      <a:off x="0" y="0"/>
-                      <a:ext cx="6120130" cy="3437255"/>
-                    </a:xfrm>
-                    <a:prstGeom prst="rect">
-                      <a:avLst/>
-                    </a:prstGeom>
-                  </pic:spPr>
-                </pic:pic>
-              </a:graphicData>
-            </a:graphic>
-          </wp:inline>
-        </w:drawing>
-      </w:r>
-    </w:p>
-    <w:p>
-      <w:r>
-        <w:rPr>
-          <w:noProof/>
-        </w:rPr>
-        <w:lastRenderedPageBreak/>
-        <w:drawing>
-          <wp:inline distT="0" distB="0" distL="0" distR="0" wp14:anchorId="6717D2DC" wp14:editId="2D8CF3CF">
-            <wp:extent cx="6120130" cy="4007485"/>
-            <wp:effectExtent l="0" t="0" r="0" b="0"/>
-            <wp:docPr id="4" name="Billede 4"/>
-            <wp:cNvGraphicFramePr>
-              <a:graphicFrameLocks xmlns:a="http://schemas.openxmlformats.org/drawingml/2006/main" noChangeAspect="1"/>
-            </wp:cNvGraphicFramePr>
-            <a:graphic xmlns:a="http://schemas.openxmlformats.org/drawingml/2006/main">
-              <a:graphicData uri="http://schemas.openxmlformats.org/drawingml/2006/picture">
-                <pic:pic xmlns:pic="http://schemas.openxmlformats.org/drawingml/2006/picture">
-                  <pic:nvPicPr>
-                    <pic:cNvPr id="1" name=""/>
-                    <pic:cNvPicPr/>
-                  </pic:nvPicPr>
-                  <pic:blipFill>
-                    <a:blip r:embed="rId29"/>
-                    <a:stretch>
-                      <a:fillRect/>
-                    </a:stretch>
-                  </pic:blipFill>
-                  <pic:spPr>
-                    <a:xfrm>
-                      <a:off x="0" y="0"/>
-                      <a:ext cx="6120130" cy="4007485"/>
-                    </a:xfrm>
-                    <a:prstGeom prst="rect">
-                      <a:avLst/>
-                    </a:prstGeom>
-                  </pic:spPr>
-                </pic:pic>
-              </a:graphicData>
-            </a:graphic>
-          </wp:inline>
-        </w:drawing>
-      </w:r>
-    </w:p>
-    <w:p>
-      <w:r>
-        <w:rPr>
-          <w:noProof/>
-        </w:rPr>
-        <w:lastRenderedPageBreak/>
-        <w:drawing>
-          <wp:inline distT="0" distB="0" distL="0" distR="0" wp14:anchorId="2C2D86E1" wp14:editId="512CD2DE">
-            <wp:extent cx="6120130" cy="5320030"/>
-            <wp:effectExtent l="0" t="0" r="0" b="0"/>
-            <wp:docPr id="5" name="Billede 5"/>
-            <wp:cNvGraphicFramePr>
-              <a:graphicFrameLocks xmlns:a="http://schemas.openxmlformats.org/drawingml/2006/main" noChangeAspect="1"/>
-            </wp:cNvGraphicFramePr>
-            <a:graphic xmlns:a="http://schemas.openxmlformats.org/drawingml/2006/main">
-              <a:graphicData uri="http://schemas.openxmlformats.org/drawingml/2006/picture">
-                <pic:pic xmlns:pic="http://schemas.openxmlformats.org/drawingml/2006/picture">
-                  <pic:nvPicPr>
-                    <pic:cNvPr id="1" name=""/>
-                    <pic:cNvPicPr/>
-                  </pic:nvPicPr>
-                  <pic:blipFill>
-                    <a:blip r:embed="rId30"/>
-                    <a:stretch>
-                      <a:fillRect/>
-                    </a:stretch>
-                  </pic:blipFill>
-                  <pic:spPr>
-                    <a:xfrm>
-                      <a:off x="0" y="0"/>
-                      <a:ext cx="6120130" cy="5320030"/>
-                    </a:xfrm>
-                    <a:prstGeom prst="rect">
-                      <a:avLst/>
-                    </a:prstGeom>
-                  </pic:spPr>
-                </pic:pic>
-              </a:graphicData>
-            </a:graphic>
-          </wp:inline>
-        </w:drawing>
-      </w:r>
-    </w:p>
-    <w:p>
-      <w:r>
-        <w:rPr>
-          <w:noProof/>
-        </w:rPr>
-        <w:lastRenderedPageBreak/>
-        <w:drawing>
-          <wp:inline distT="0" distB="0" distL="0" distR="0" wp14:anchorId="45B3EE00" wp14:editId="4F05C4FF">
-            <wp:extent cx="6120130" cy="4242435"/>
-            <wp:effectExtent l="0" t="0" r="0" b="5715"/>
-            <wp:docPr id="6" name="Billede 6"/>
-            <wp:cNvGraphicFramePr>
-              <a:graphicFrameLocks xmlns:a="http://schemas.openxmlformats.org/drawingml/2006/main" noChangeAspect="1"/>
-            </wp:cNvGraphicFramePr>
-            <a:graphic xmlns:a="http://schemas.openxmlformats.org/drawingml/2006/main">
-              <a:graphicData uri="http://schemas.openxmlformats.org/drawingml/2006/picture">
-                <pic:pic xmlns:pic="http://schemas.openxmlformats.org/drawingml/2006/picture">
-                  <pic:nvPicPr>
-                    <pic:cNvPr id="1" name=""/>
-                    <pic:cNvPicPr/>
-                  </pic:nvPicPr>
-                  <pic:blipFill>
-                    <a:blip r:embed="rId31"/>
-                    <a:stretch>
-                      <a:fillRect/>
-                    </a:stretch>
-                  </pic:blipFill>
-                  <pic:spPr>
-                    <a:xfrm>
-                      <a:off x="0" y="0"/>
-                      <a:ext cx="6120130" cy="4242435"/>
-                    </a:xfrm>
-                    <a:prstGeom prst="rect">
-                      <a:avLst/>
-                    </a:prstGeom>
-                  </pic:spPr>
-                </pic:pic>
-              </a:graphicData>
-            </a:graphic>
-          </wp:inline>
-        </w:drawing>
-      </w:r>
-    </w:p>
-    <w:p>
-      <w:r>
-        <w:rPr>
-          <w:noProof/>
-        </w:rPr>
-        <w:lastRenderedPageBreak/>
-        <w:drawing>
-          <wp:inline distT="0" distB="0" distL="0" distR="0" wp14:anchorId="389F01F4" wp14:editId="02C9F6A8">
-            <wp:extent cx="6120130" cy="6008370"/>
-            <wp:effectExtent l="0" t="0" r="0" b="0"/>
-            <wp:docPr id="7" name="Billede 7"/>
-            <wp:cNvGraphicFramePr>
-              <a:graphicFrameLocks xmlns:a="http://schemas.openxmlformats.org/drawingml/2006/main" noChangeAspect="1"/>
-            </wp:cNvGraphicFramePr>
-            <a:graphic xmlns:a="http://schemas.openxmlformats.org/drawingml/2006/main">
-              <a:graphicData uri="http://schemas.openxmlformats.org/drawingml/2006/picture">
-                <pic:pic xmlns:pic="http://schemas.openxmlformats.org/drawingml/2006/picture">
-                  <pic:nvPicPr>
-                    <pic:cNvPr id="1" name=""/>
-                    <pic:cNvPicPr/>
-                  </pic:nvPicPr>
-                  <pic:blipFill>
-                    <a:blip r:embed="rId32"/>
-                    <a:stretch>
-                      <a:fillRect/>
-                    </a:stretch>
-                  </pic:blipFill>
-                  <pic:spPr>
-                    <a:xfrm>
-                      <a:off x="0" y="0"/>
-                      <a:ext cx="6120130" cy="6008370"/>
-                    </a:xfrm>
-                    <a:prstGeom prst="rect">
-                      <a:avLst/>
-                    </a:prstGeom>
-                  </pic:spPr>
-                </pic:pic>
-              </a:graphicData>
-            </a:graphic>
-          </wp:inline>
-        </w:drawing>
+        <w:t>LAV I INDESIGN</w:t>
+      </w:r>
+    </w:p>
+    <w:p>
+      <w:pPr>
+        <w:jc w:val="both"/>
+      </w:pPr>
+      <w:r>
+        <w:t>#EF3832</w:t>
+      </w:r>
+      <w:r>
+        <w:t xml:space="preserve"> (logo red </w:t>
+      </w:r>
+      <w:proofErr w:type="spellStart"/>
+      <w:r>
+        <w:t>color</w:t>
+      </w:r>
+      <w:proofErr w:type="spellEnd"/>
+      <w:r>
+        <w:t>)</w:t>
+      </w:r>
+    </w:p>
+    <w:p>
+      <w:pPr>
+        <w:jc w:val="both"/>
+      </w:pPr>
+      <w:r>
+        <w:t>#151515</w:t>
+      </w:r>
+      <w:r>
+        <w:t xml:space="preserve"> (logo bg </w:t>
+      </w:r>
+      <w:proofErr w:type="spellStart"/>
+      <w:r>
+        <w:t>color</w:t>
+      </w:r>
+      <w:proofErr w:type="spellEnd"/>
+      <w:r>
+        <w:t>)</w:t>
+      </w:r>
+    </w:p>
+    <w:p>
+      <w:pPr>
+        <w:jc w:val="both"/>
+      </w:pPr>
+      <w:proofErr w:type="spellStart"/>
+      <w:r>
+        <w:t>Fira</w:t>
+      </w:r>
+      <w:proofErr w:type="spellEnd"/>
+      <w:r>
+        <w:t xml:space="preserve"> Sans Typeface (pt. størrelser?)</w:t>
+      </w:r>
+    </w:p>
+    <w:p>
+      <w:pPr>
+        <w:jc w:val="both"/>
+      </w:pPr>
+      <w:proofErr w:type="spellStart"/>
+      <w:r>
+        <w:t>Btw</w:t>
+      </w:r>
+      <w:proofErr w:type="spellEnd"/>
+      <w:r>
+        <w:t>, de har 2 logoer, det firkantede er det nye. Hjemmesiden var designet med det gamle, hvilket passer bedre:</w:t>
       </w:r>
     </w:p>
     <w:sectPr>
-      <w:footerReference w:type="default" r:id="rId33"/>
+      <w:footerReference w:type="default" r:id="rId7"/>
       <w:pgSz w:w="11906" w:h="16838"/>
       <w:pgMar w:top="1701" w:right="1134" w:bottom="1701" w:left="1134" w:header="708" w:footer="708" w:gutter="0"/>
       <w:cols w:space="708"/>

</xml_diff>